<commit_message>
Rascunho Estudo de Caso [updated]
</commit_message>
<xml_diff>
--- a/Estudo de Caso.docx
+++ b/Estudo de Caso.docx
@@ -350,41 +350,141 @@
     </w:p>
     <w:p>
       <w:pPr>
+        <w:pStyle w:val="Ttulo3"/>
+        <w:spacing w:before="120" w:after="120" w:line="360" w:lineRule="auto"/>
+        <w:jc w:val="both"/>
+        <w:rPr>
+          <w:rFonts w:ascii="Arial" w:hAnsi="Arial" w:cs="Arial"/>
+          <w:b/>
+          <w:color w:val="auto"/>
+        </w:rPr>
+      </w:pPr>
+      <w:r>
+        <w:rPr>
+          <w:rFonts w:ascii="Arial" w:hAnsi="Arial" w:cs="Arial"/>
+          <w:b/>
+          <w:color w:val="auto"/>
+        </w:rPr>
+        <w:t>Mapeamento Simples</w:t>
+      </w:r>
+    </w:p>
+    <w:p>
+      <w:pPr>
         <w:spacing w:after="120" w:line="360" w:lineRule="auto"/>
         <w:ind w:firstLine="709"/>
         <w:jc w:val="both"/>
         <w:rPr>
           <w:rFonts w:ascii="Arial" w:hAnsi="Arial" w:cs="Arial"/>
           <w:sz w:val="24"/>
-        </w:rPr>
-      </w:pPr>
-      <w:r>
-        <w:rPr>
-          <w:rFonts w:ascii="Arial" w:hAnsi="Arial" w:cs="Arial"/>
-          <w:sz w:val="24"/>
-        </w:rPr>
-        <w:t>A</w:t>
-      </w:r>
-      <w:r>
-        <w:rPr>
-          <w:rFonts w:ascii="Arial" w:hAnsi="Arial" w:cs="Arial"/>
-          <w:sz w:val="24"/>
-        </w:rPr>
-        <w:t xml:space="preserve"> seguir </w:t>
-      </w:r>
-      <w:r>
-        <w:rPr>
-          <w:rFonts w:ascii="Arial" w:hAnsi="Arial" w:cs="Arial"/>
-          <w:sz w:val="24"/>
-        </w:rPr>
-        <w:t>um exemplo</w:t>
-      </w:r>
-      <w:r>
-        <w:rPr>
-          <w:rFonts w:ascii="Arial" w:hAnsi="Arial" w:cs="Arial"/>
-          <w:sz w:val="24"/>
+          <w:szCs w:val="24"/>
+        </w:rPr>
+      </w:pPr>
+      <w:r>
+        <w:rPr>
+          <w:rFonts w:ascii="Arial" w:hAnsi="Arial" w:cs="Arial"/>
+          <w:sz w:val="24"/>
+        </w:rPr>
+        <w:t>Como</w:t>
+      </w:r>
+      <w:r>
+        <w:rPr>
+          <w:rFonts w:ascii="Arial" w:hAnsi="Arial" w:cs="Arial"/>
+          <w:sz w:val="24"/>
+        </w:rPr>
+        <w:t xml:space="preserve"> mostrado na </w:t>
+      </w:r>
+      <w:r>
+        <w:rPr>
+          <w:rFonts w:ascii="Arial" w:hAnsi="Arial" w:cs="Arial"/>
+          <w:sz w:val="24"/>
+          <w:szCs w:val="24"/>
+        </w:rPr>
+        <w:fldChar w:fldCharType="begin"/>
+      </w:r>
+      <w:r>
+        <w:rPr>
+          <w:rFonts w:ascii="Arial" w:hAnsi="Arial" w:cs="Arial"/>
+          <w:sz w:val="24"/>
+          <w:szCs w:val="24"/>
+        </w:rPr>
+        <w:instrText xml:space="preserve"> REF _Ref515136793 \h  \* MERGEFORMAT </w:instrText>
+      </w:r>
+      <w:r>
+        <w:rPr>
+          <w:rFonts w:ascii="Arial" w:hAnsi="Arial" w:cs="Arial"/>
+          <w:sz w:val="24"/>
+          <w:szCs w:val="24"/>
+        </w:rPr>
+      </w:r>
+      <w:r>
+        <w:rPr>
+          <w:rFonts w:ascii="Arial" w:hAnsi="Arial" w:cs="Arial"/>
+          <w:sz w:val="24"/>
+          <w:szCs w:val="24"/>
+        </w:rPr>
+        <w:fldChar w:fldCharType="separate"/>
+      </w:r>
+      <w:r>
+        <w:rPr>
+          <w:rFonts w:ascii="Arial" w:hAnsi="Arial" w:cs="Arial"/>
+          <w:sz w:val="24"/>
+          <w:szCs w:val="24"/>
+        </w:rPr>
+        <w:t xml:space="preserve">Listagem </w:t>
+      </w:r>
+      <w:r>
+        <w:rPr>
+          <w:rFonts w:ascii="Arial" w:hAnsi="Arial" w:cs="Arial"/>
+          <w:noProof/>
+          <w:sz w:val="24"/>
+          <w:szCs w:val="24"/>
+        </w:rPr>
+        <w:t>1</w:t>
+      </w:r>
+      <w:r>
+        <w:rPr>
+          <w:rFonts w:ascii="Arial" w:hAnsi="Arial" w:cs="Arial"/>
+          <w:sz w:val="24"/>
+          <w:szCs w:val="24"/>
+        </w:rPr>
+        <w:fldChar w:fldCharType="end"/>
+      </w:r>
+      <w:r>
+        <w:rPr>
+          <w:rFonts w:ascii="Arial" w:hAnsi="Arial" w:cs="Arial"/>
+          <w:sz w:val="24"/>
+          <w:szCs w:val="24"/>
+        </w:rPr>
+        <w:t xml:space="preserve">, </w:t>
+      </w:r>
+      <w:r>
+        <w:rPr>
+          <w:rFonts w:ascii="Arial" w:hAnsi="Arial" w:cs="Arial"/>
+          <w:sz w:val="24"/>
+          <w:szCs w:val="24"/>
+        </w:rPr>
+        <w:t>pode-se ver um exemplo de um mapeamento simples d</w:t>
+      </w:r>
+      <w:r>
+        <w:rPr>
+          <w:rFonts w:ascii="Arial" w:hAnsi="Arial" w:cs="Arial"/>
+          <w:sz w:val="24"/>
+          <w:szCs w:val="24"/>
+        </w:rPr>
+        <w:t>a classe “Pessoa”</w:t>
+      </w:r>
+      <w:r>
+        <w:rPr>
+          <w:rFonts w:ascii="Arial" w:hAnsi="Arial" w:cs="Arial"/>
+          <w:sz w:val="24"/>
+          <w:szCs w:val="24"/>
         </w:rPr>
         <w:t>:</w:t>
+      </w:r>
+    </w:p>
+    <w:p>
+      <w:r>
+        <w:br w:type="page"/>
       </w:r>
     </w:p>
     <w:p>
@@ -417,6 +517,7 @@
           <w:rFonts w:ascii="Consolas" w:eastAsia="Times New Roman" w:hAnsi="Consolas"/>
           <w:szCs w:val="18"/>
         </w:rPr>
+        <w:lastRenderedPageBreak/>
         <w:t>namespace</w:t>
       </w:r>
       <w:proofErr w:type="spellEnd"/>
@@ -427,16 +528,7 @@
           <w:szCs w:val="18"/>
           <w:bdr w:val="none" w:sz="0" w:space="0" w:color="auto" w:frame="1"/>
         </w:rPr>
-        <w:t xml:space="preserve"> </w:t>
-      </w:r>
-      <w:r>
-        <w:rPr>
-          <w:rFonts w:ascii="Consolas" w:eastAsia="Times New Roman" w:hAnsi="Consolas"/>
-          <w:color w:val="000000"/>
-          <w:szCs w:val="18"/>
-          <w:bdr w:val="none" w:sz="0" w:space="0" w:color="auto" w:frame="1"/>
-        </w:rPr>
-        <w:t>App;</w:t>
+        <w:t xml:space="preserve"> App;</w:t>
       </w:r>
     </w:p>
     <w:p>
@@ -841,15 +933,7 @@
           <w:rFonts w:ascii="Consolas" w:eastAsia="Times New Roman" w:hAnsi="Consolas"/>
           <w:szCs w:val="18"/>
         </w:rPr>
-        <w:t>*</w:t>
-      </w:r>
-      <w:r>
-        <w:rPr>
-          <w:rStyle w:val="comment2"/>
-          <w:rFonts w:ascii="Consolas" w:eastAsia="Times New Roman" w:hAnsi="Consolas"/>
-          <w:szCs w:val="18"/>
-        </w:rPr>
-        <w:t xml:space="preserve"> @ORM/</w:t>
+        <w:t>* @ORM/</w:t>
       </w:r>
       <w:proofErr w:type="spellStart"/>
       <w:r>
@@ -892,7 +976,6 @@
           <w:szCs w:val="18"/>
           <w:bdr w:val="none" w:sz="0" w:space="0" w:color="auto" w:frame="1"/>
         </w:rPr>
-        <w:lastRenderedPageBreak/>
         <w:t xml:space="preserve">    </w:t>
       </w:r>
       <w:r>
@@ -1235,15 +1318,7 @@
           <w:rFonts w:ascii="Consolas" w:eastAsia="Times New Roman" w:hAnsi="Consolas"/>
           <w:szCs w:val="18"/>
         </w:rPr>
-        <w:t>*</w:t>
-      </w:r>
-      <w:r>
-        <w:rPr>
-          <w:rStyle w:val="comment2"/>
-          <w:rFonts w:ascii="Consolas" w:eastAsia="Times New Roman" w:hAnsi="Consolas"/>
-          <w:szCs w:val="18"/>
-        </w:rPr>
-        <w:t xml:space="preserve"> </w:t>
+        <w:t xml:space="preserve">* </w:t>
       </w:r>
       <w:r>
         <w:rPr>
@@ -1289,23 +1364,7 @@
           <w:rFonts w:ascii="Consolas" w:eastAsia="Times New Roman" w:hAnsi="Consolas"/>
           <w:szCs w:val="18"/>
         </w:rPr>
-        <w:t>=</w:t>
-      </w:r>
-      <w:r>
-        <w:rPr>
-          <w:rStyle w:val="comment2"/>
-          <w:rFonts w:ascii="Consolas" w:eastAsia="Times New Roman" w:hAnsi="Consolas"/>
-          <w:szCs w:val="18"/>
-        </w:rPr>
-        <w:t>nome</w:t>
-      </w:r>
-      <w:r>
-        <w:rPr>
-          <w:rStyle w:val="comment2"/>
-          <w:rFonts w:ascii="Consolas" w:eastAsia="Times New Roman" w:hAnsi="Consolas"/>
-          <w:szCs w:val="18"/>
-        </w:rPr>
-        <w:t xml:space="preserve">, </w:t>
+        <w:t xml:space="preserve">=nome, </w:t>
       </w:r>
       <w:proofErr w:type="spellStart"/>
       <w:r>
@@ -1486,25 +1545,7 @@
           <w:szCs w:val="18"/>
           <w:bdr w:val="none" w:sz="0" w:space="0" w:color="auto" w:frame="1"/>
         </w:rPr>
-        <w:t>$</w:t>
-      </w:r>
-      <w:r>
-        <w:rPr>
-          <w:rFonts w:ascii="Consolas" w:eastAsia="Times New Roman" w:hAnsi="Consolas"/>
-          <w:color w:val="000000"/>
-          <w:szCs w:val="18"/>
-          <w:bdr w:val="none" w:sz="0" w:space="0" w:color="auto" w:frame="1"/>
-        </w:rPr>
-        <w:t>nome</w:t>
-      </w:r>
-      <w:r>
-        <w:rPr>
-          <w:rFonts w:ascii="Consolas" w:eastAsia="Times New Roman" w:hAnsi="Consolas"/>
-          <w:color w:val="000000"/>
-          <w:szCs w:val="18"/>
-          <w:bdr w:val="none" w:sz="0" w:space="0" w:color="auto" w:frame="1"/>
-        </w:rPr>
-        <w:t>;</w:t>
+        <w:t>$nome;</w:t>
       </w:r>
     </w:p>
     <w:p>
@@ -1708,23 +1749,7 @@
           <w:rFonts w:ascii="Consolas" w:eastAsia="Times New Roman" w:hAnsi="Consolas"/>
           <w:szCs w:val="18"/>
         </w:rPr>
-        <w:t>=</w:t>
-      </w:r>
-      <w:r>
-        <w:rPr>
-          <w:rStyle w:val="comment2"/>
-          <w:rFonts w:ascii="Consolas" w:eastAsia="Times New Roman" w:hAnsi="Consolas"/>
-          <w:szCs w:val="18"/>
-        </w:rPr>
-        <w:t>date</w:t>
-      </w:r>
-      <w:r>
-        <w:rPr>
-          <w:rStyle w:val="comment2"/>
-          <w:rFonts w:ascii="Consolas" w:eastAsia="Times New Roman" w:hAnsi="Consolas"/>
-          <w:szCs w:val="18"/>
-        </w:rPr>
-        <w:t>)</w:t>
+        <w:t>=date)</w:t>
       </w:r>
     </w:p>
     <w:p>
@@ -1934,8 +1959,8 @@
           <w:sz w:val="20"/>
         </w:rPr>
       </w:pPr>
-      <w:bookmarkStart w:id="0" w:name="_Toc515136564"/>
-      <w:bookmarkStart w:id="1" w:name="_Ref515136793"/>
+      <w:bookmarkStart w:id="0" w:name="_Ref515136793"/>
+      <w:bookmarkStart w:id="1" w:name="_Toc515136564"/>
       <w:r>
         <w:rPr>
           <w:rFonts w:ascii="Arial" w:hAnsi="Arial" w:cs="Arial"/>
@@ -1991,7 +2016,7 @@
         </w:rPr>
         <w:fldChar w:fldCharType="end"/>
       </w:r>
-      <w:bookmarkEnd w:id="1"/>
+      <w:bookmarkEnd w:id="0"/>
       <w:r>
         <w:rPr>
           <w:rFonts w:ascii="Arial" w:hAnsi="Arial" w:cs="Arial"/>
@@ -2001,7 +2026,7 @@
         </w:rPr>
         <w:t xml:space="preserve"> – Classe Pessoa Mapeada</w:t>
       </w:r>
-      <w:bookmarkEnd w:id="0"/>
+      <w:bookmarkEnd w:id="1"/>
     </w:p>
     <w:p>
       <w:pPr>
@@ -2019,102 +2044,9 @@
         <w:rPr>
           <w:rFonts w:ascii="Arial" w:hAnsi="Arial" w:cs="Arial"/>
           <w:sz w:val="24"/>
-        </w:rPr>
-        <w:t>N</w:t>
-      </w:r>
-      <w:r>
-        <w:rPr>
-          <w:rFonts w:ascii="Arial" w:hAnsi="Arial" w:cs="Arial"/>
-          <w:sz w:val="24"/>
-        </w:rPr>
-        <w:t>o exemplo mostrado na</w:t>
-      </w:r>
-      <w:r>
-        <w:rPr>
-          <w:rFonts w:ascii="Arial" w:hAnsi="Arial" w:cs="Arial"/>
-          <w:sz w:val="24"/>
-        </w:rPr>
-        <w:t xml:space="preserve"> </w:t>
-      </w:r>
-      <w:r>
-        <w:rPr>
-          <w:rFonts w:ascii="Arial" w:hAnsi="Arial" w:cs="Arial"/>
-          <w:sz w:val="24"/>
-          <w:szCs w:val="24"/>
-        </w:rPr>
-        <w:fldChar w:fldCharType="begin"/>
-      </w:r>
-      <w:r>
-        <w:rPr>
-          <w:rFonts w:ascii="Arial" w:hAnsi="Arial" w:cs="Arial"/>
-          <w:sz w:val="24"/>
-          <w:szCs w:val="24"/>
-        </w:rPr>
-        <w:instrText xml:space="preserve"> REF _Ref515136793 \h </w:instrText>
-      </w:r>
-      <w:r>
-        <w:rPr>
-          <w:rFonts w:ascii="Arial" w:hAnsi="Arial" w:cs="Arial"/>
-          <w:sz w:val="24"/>
-          <w:szCs w:val="24"/>
-        </w:rPr>
-      </w:r>
-      <w:r>
-        <w:rPr>
-          <w:rFonts w:ascii="Arial" w:hAnsi="Arial" w:cs="Arial"/>
-          <w:sz w:val="24"/>
-          <w:szCs w:val="24"/>
-        </w:rPr>
-        <w:instrText xml:space="preserve"> \* MERGEFORMAT </w:instrText>
-      </w:r>
-      <w:r>
-        <w:rPr>
-          <w:rFonts w:ascii="Arial" w:hAnsi="Arial" w:cs="Arial"/>
-          <w:sz w:val="24"/>
-          <w:szCs w:val="24"/>
-        </w:rPr>
-        <w:fldChar w:fldCharType="separate"/>
-      </w:r>
-      <w:r>
-        <w:rPr>
-          <w:rFonts w:ascii="Arial" w:hAnsi="Arial" w:cs="Arial"/>
-          <w:sz w:val="24"/>
-          <w:szCs w:val="24"/>
-        </w:rPr>
-        <w:t xml:space="preserve">Listagem </w:t>
-      </w:r>
-      <w:r>
-        <w:rPr>
-          <w:rFonts w:ascii="Arial" w:hAnsi="Arial" w:cs="Arial"/>
-          <w:noProof/>
-          <w:sz w:val="24"/>
-          <w:szCs w:val="24"/>
-        </w:rPr>
-        <w:t>1</w:t>
-      </w:r>
-      <w:r>
-        <w:rPr>
-          <w:rFonts w:ascii="Arial" w:hAnsi="Arial" w:cs="Arial"/>
-          <w:sz w:val="24"/>
-          <w:szCs w:val="24"/>
-        </w:rPr>
-        <w:fldChar w:fldCharType="end"/>
-      </w:r>
-      <w:r>
-        <w:rPr>
-          <w:rFonts w:ascii="Arial" w:hAnsi="Arial" w:cs="Arial"/>
-          <w:sz w:val="24"/>
-          <w:szCs w:val="24"/>
-        </w:rPr>
-        <w:t>, a classe “Pessoa” é mapeada.</w:t>
-      </w:r>
-      <w:r>
-        <w:rPr>
-          <w:rFonts w:ascii="Arial" w:hAnsi="Arial" w:cs="Arial"/>
-          <w:sz w:val="24"/>
-          <w:szCs w:val="24"/>
-        </w:rPr>
-        <w:t xml:space="preserve"> Na linha 5, a </w:t>
+          <w:szCs w:val="24"/>
+        </w:rPr>
+        <w:t xml:space="preserve">Na linha 5, a </w:t>
       </w:r>
       <w:proofErr w:type="spellStart"/>
       <w:r>
@@ -2207,15 +2139,31 @@
           <w:sz w:val="24"/>
           <w:szCs w:val="24"/>
         </w:rPr>
-        <w:t xml:space="preserve"> “@ORM/Id” informa que a propriedade “$id” (declarada na linha 13) é a chave primária da tabela “Pessoa”.</w:t>
-      </w:r>
-      <w:r>
-        <w:rPr>
-          <w:rFonts w:ascii="Arial" w:hAnsi="Arial" w:cs="Arial"/>
-          <w:sz w:val="24"/>
-          <w:szCs w:val="24"/>
-        </w:rPr>
-        <w:t xml:space="preserve"> Essa propriedade será utilizada pelo ORM quando for necessário fazer consultas relacionando múltiplas tabelas.</w:t>
+        <w:t xml:space="preserve"> “@ORM/Id” informa que a propriedade “$id” (declarada na linha 13) é a chave primária da tabela “</w:t>
+      </w:r>
+      <w:r>
+        <w:rPr>
+          <w:rFonts w:ascii="Arial" w:hAnsi="Arial" w:cs="Arial"/>
+          <w:sz w:val="24"/>
+          <w:szCs w:val="24"/>
+        </w:rPr>
+        <w:t>p</w:t>
+      </w:r>
+      <w:r>
+        <w:rPr>
+          <w:rFonts w:ascii="Arial" w:hAnsi="Arial" w:cs="Arial"/>
+          <w:sz w:val="24"/>
+          <w:szCs w:val="24"/>
+        </w:rPr>
+        <w:t>essoa</w:t>
+      </w:r>
+      <w:r>
+        <w:rPr>
+          <w:rFonts w:ascii="Arial" w:hAnsi="Arial" w:cs="Arial"/>
+          <w:sz w:val="24"/>
+          <w:szCs w:val="24"/>
+        </w:rPr>
+        <w:t>”. Essa propriedade será utilizada pelo ORM quando for necessário fazer consultas relacionando múltiplas tabelas.</w:t>
       </w:r>
     </w:p>
     <w:p>
@@ -2234,23 +2182,7 @@
           <w:sz w:val="24"/>
           <w:szCs w:val="24"/>
         </w:rPr>
-        <w:t xml:space="preserve">Na linha </w:t>
-      </w:r>
-      <w:r>
-        <w:rPr>
-          <w:rFonts w:ascii="Arial" w:hAnsi="Arial" w:cs="Arial"/>
-          <w:sz w:val="24"/>
-          <w:szCs w:val="24"/>
-        </w:rPr>
-        <w:t>10</w:t>
-      </w:r>
-      <w:r>
-        <w:rPr>
-          <w:rFonts w:ascii="Arial" w:hAnsi="Arial" w:cs="Arial"/>
-          <w:sz w:val="24"/>
-          <w:szCs w:val="24"/>
-        </w:rPr>
-        <w:t xml:space="preserve">, a </w:t>
+        <w:t xml:space="preserve">Na linha 10, a </w:t>
       </w:r>
       <w:proofErr w:type="spellStart"/>
       <w:r>
@@ -2287,31 +2219,7 @@
           <w:sz w:val="24"/>
           <w:szCs w:val="24"/>
         </w:rPr>
-        <w:t xml:space="preserve">” informa que a propriedade “$id” </w:t>
-      </w:r>
-      <w:r>
-        <w:rPr>
-          <w:rFonts w:ascii="Arial" w:hAnsi="Arial" w:cs="Arial"/>
-          <w:sz w:val="24"/>
-          <w:szCs w:val="24"/>
-        </w:rPr>
-        <w:t>é um valor de geração automática e sequencial</w:t>
-      </w:r>
-      <w:r>
-        <w:rPr>
-          <w:rFonts w:ascii="Arial" w:hAnsi="Arial" w:cs="Arial"/>
-          <w:sz w:val="24"/>
-          <w:szCs w:val="24"/>
-        </w:rPr>
-        <w:t>.</w:t>
-      </w:r>
-      <w:r>
-        <w:rPr>
-          <w:rFonts w:ascii="Arial" w:hAnsi="Arial" w:cs="Arial"/>
-          <w:sz w:val="24"/>
-          <w:szCs w:val="24"/>
-        </w:rPr>
-        <w:t xml:space="preserve"> O ORM deverá resolver o valor desse campo de acordo com o </w:t>
+        <w:t xml:space="preserve">” informa que a propriedade “$id” é um valor de geração automática e sequencial. O ORM deverá resolver o valor desse campo de acordo com o </w:t>
       </w:r>
       <w:r>
         <w:rPr>
@@ -2356,23 +2264,56 @@
         <w:rPr>
           <w:rFonts w:ascii="Arial" w:hAnsi="Arial" w:cs="Arial"/>
           <w:sz w:val="24"/>
-        </w:rPr>
-      </w:pPr>
-      <w:r>
-        <w:rPr>
-          <w:rFonts w:ascii="Arial" w:hAnsi="Arial" w:cs="Arial"/>
-          <w:sz w:val="24"/>
-          <w:szCs w:val="24"/>
-        </w:rPr>
-        <w:t xml:space="preserve">Na linha </w:t>
-      </w:r>
-      <w:r>
-        <w:rPr>
-          <w:rFonts w:ascii="Arial" w:hAnsi="Arial" w:cs="Arial"/>
-          <w:sz w:val="24"/>
-          <w:szCs w:val="24"/>
-        </w:rPr>
-        <w:t>11</w:t>
+          <w:szCs w:val="24"/>
+        </w:rPr>
+      </w:pPr>
+      <w:r>
+        <w:rPr>
+          <w:rFonts w:ascii="Arial" w:hAnsi="Arial" w:cs="Arial"/>
+          <w:sz w:val="24"/>
+          <w:szCs w:val="24"/>
+        </w:rPr>
+        <w:t>Na</w:t>
+      </w:r>
+      <w:r>
+        <w:rPr>
+          <w:rFonts w:ascii="Arial" w:hAnsi="Arial" w:cs="Arial"/>
+          <w:sz w:val="24"/>
+          <w:szCs w:val="24"/>
+        </w:rPr>
+        <w:t>s</w:t>
+      </w:r>
+      <w:r>
+        <w:rPr>
+          <w:rFonts w:ascii="Arial" w:hAnsi="Arial" w:cs="Arial"/>
+          <w:sz w:val="24"/>
+          <w:szCs w:val="24"/>
+        </w:rPr>
+        <w:t xml:space="preserve"> linha</w:t>
+      </w:r>
+      <w:r>
+        <w:rPr>
+          <w:rFonts w:ascii="Arial" w:hAnsi="Arial" w:cs="Arial"/>
+          <w:sz w:val="24"/>
+          <w:szCs w:val="24"/>
+        </w:rPr>
+        <w:t>s</w:t>
+      </w:r>
+      <w:r>
+        <w:rPr>
+          <w:rFonts w:ascii="Arial" w:hAnsi="Arial" w:cs="Arial"/>
+          <w:sz w:val="24"/>
+          <w:szCs w:val="24"/>
+        </w:rPr>
+        <w:t xml:space="preserve"> 11</w:t>
+      </w:r>
+      <w:r>
+        <w:rPr>
+          <w:rFonts w:ascii="Arial" w:hAnsi="Arial" w:cs="Arial"/>
+          <w:sz w:val="24"/>
+          <w:szCs w:val="24"/>
+        </w:rPr>
+        <w:t>, 16, 21</w:t>
       </w:r>
       <w:r>
         <w:rPr>
@@ -2417,17 +2358,1275 @@
           <w:sz w:val="24"/>
           <w:szCs w:val="24"/>
         </w:rPr>
-        <w:t>” informa que a propriedade “$id” (declarada na linha 13)</w:t>
+        <w:t xml:space="preserve">” informa </w:t>
+      </w:r>
+      <w:r>
+        <w:rPr>
+          <w:rFonts w:ascii="Arial" w:hAnsi="Arial" w:cs="Arial"/>
+          <w:sz w:val="24"/>
+          <w:szCs w:val="24"/>
+        </w:rPr>
+        <w:t xml:space="preserve">respectivamente </w:t>
+      </w:r>
+      <w:r>
+        <w:rPr>
+          <w:rFonts w:ascii="Arial" w:hAnsi="Arial" w:cs="Arial"/>
+          <w:sz w:val="24"/>
+          <w:szCs w:val="24"/>
+        </w:rPr>
+        <w:t>que a</w:t>
+      </w:r>
+      <w:r>
+        <w:rPr>
+          <w:rFonts w:ascii="Arial" w:hAnsi="Arial" w:cs="Arial"/>
+          <w:sz w:val="24"/>
+          <w:szCs w:val="24"/>
+        </w:rPr>
+        <w:t>s</w:t>
+      </w:r>
+      <w:r>
+        <w:rPr>
+          <w:rFonts w:ascii="Arial" w:hAnsi="Arial" w:cs="Arial"/>
+          <w:sz w:val="24"/>
+          <w:szCs w:val="24"/>
+        </w:rPr>
+        <w:t xml:space="preserve"> propriedade</w:t>
+      </w:r>
+      <w:r>
+        <w:rPr>
+          <w:rFonts w:ascii="Arial" w:hAnsi="Arial" w:cs="Arial"/>
+          <w:sz w:val="24"/>
+          <w:szCs w:val="24"/>
+        </w:rPr>
+        <w:t>s</w:t>
+      </w:r>
+      <w:r>
+        <w:rPr>
+          <w:rFonts w:ascii="Arial" w:hAnsi="Arial" w:cs="Arial"/>
+          <w:sz w:val="24"/>
+          <w:szCs w:val="24"/>
+        </w:rPr>
+        <w:t xml:space="preserve"> “$id”</w:t>
+      </w:r>
+      <w:r>
+        <w:rPr>
+          <w:rFonts w:ascii="Arial" w:hAnsi="Arial" w:cs="Arial"/>
+          <w:sz w:val="24"/>
+          <w:szCs w:val="24"/>
+        </w:rPr>
+        <w:t>, “$nome”, “$</w:t>
+      </w:r>
+      <w:proofErr w:type="spellStart"/>
+      <w:r>
+        <w:rPr>
+          <w:rFonts w:ascii="Arial" w:hAnsi="Arial" w:cs="Arial"/>
+          <w:sz w:val="24"/>
+          <w:szCs w:val="24"/>
+        </w:rPr>
+        <w:t>dataNasc</w:t>
+      </w:r>
+      <w:proofErr w:type="spellEnd"/>
+      <w:r>
+        <w:rPr>
+          <w:rFonts w:ascii="Arial" w:hAnsi="Arial" w:cs="Arial"/>
+          <w:sz w:val="24"/>
+          <w:szCs w:val="24"/>
+        </w:rPr>
+        <w:t>”</w:t>
+      </w:r>
+      <w:r>
+        <w:rPr>
+          <w:rFonts w:ascii="Arial" w:hAnsi="Arial" w:cs="Arial"/>
+          <w:sz w:val="24"/>
+          <w:szCs w:val="24"/>
+        </w:rPr>
+        <w:t>, estão mapeando colunas específicas da tabela “pessoa”</w:t>
+      </w:r>
+      <w:r>
+        <w:rPr>
+          <w:rFonts w:ascii="Arial" w:hAnsi="Arial" w:cs="Arial"/>
+          <w:sz w:val="24"/>
+          <w:szCs w:val="24"/>
+        </w:rPr>
+        <w:t>.</w:t>
+      </w:r>
+    </w:p>
+    <w:p>
+      <w:pPr>
+        <w:spacing w:after="120" w:line="360" w:lineRule="auto"/>
+        <w:ind w:firstLine="709"/>
+        <w:jc w:val="both"/>
+        <w:rPr>
+          <w:rFonts w:ascii="Arial" w:hAnsi="Arial" w:cs="Arial"/>
+          <w:sz w:val="24"/>
+          <w:szCs w:val="24"/>
+        </w:rPr>
+      </w:pPr>
+      <w:r>
+        <w:rPr>
+          <w:rFonts w:ascii="Arial" w:hAnsi="Arial" w:cs="Arial"/>
+          <w:sz w:val="24"/>
+          <w:szCs w:val="24"/>
+        </w:rPr>
+        <w:lastRenderedPageBreak/>
+        <w:t xml:space="preserve">A </w:t>
+      </w:r>
+      <w:proofErr w:type="spellStart"/>
+      <w:r>
+        <w:rPr>
+          <w:rFonts w:ascii="Arial" w:hAnsi="Arial" w:cs="Arial"/>
+          <w:i/>
+          <w:sz w:val="24"/>
+          <w:szCs w:val="24"/>
+        </w:rPr>
+        <w:t>annotation</w:t>
+      </w:r>
+      <w:proofErr w:type="spellEnd"/>
+      <w:r>
+        <w:rPr>
+          <w:rFonts w:ascii="Arial" w:hAnsi="Arial" w:cs="Arial"/>
+          <w:sz w:val="24"/>
+          <w:szCs w:val="24"/>
+        </w:rPr>
+        <w:t xml:space="preserve"> </w:t>
+      </w:r>
+      <w:r>
+        <w:rPr>
+          <w:rFonts w:ascii="Arial" w:hAnsi="Arial" w:cs="Arial"/>
+          <w:sz w:val="24"/>
+          <w:szCs w:val="24"/>
+        </w:rPr>
+        <w:t>“@ORM/</w:t>
+      </w:r>
+      <w:proofErr w:type="spellStart"/>
+      <w:r>
+        <w:rPr>
+          <w:rFonts w:ascii="Arial" w:hAnsi="Arial" w:cs="Arial"/>
+          <w:sz w:val="24"/>
+          <w:szCs w:val="24"/>
+        </w:rPr>
+        <w:t>Column</w:t>
+      </w:r>
+      <w:proofErr w:type="spellEnd"/>
+      <w:r>
+        <w:rPr>
+          <w:rFonts w:ascii="Arial" w:hAnsi="Arial" w:cs="Arial"/>
+          <w:sz w:val="24"/>
+          <w:szCs w:val="24"/>
+        </w:rPr>
+        <w:t>”</w:t>
+      </w:r>
+      <w:r>
+        <w:rPr>
+          <w:rFonts w:ascii="Arial" w:hAnsi="Arial" w:cs="Arial"/>
+          <w:sz w:val="24"/>
+          <w:szCs w:val="24"/>
+        </w:rPr>
+        <w:t xml:space="preserve"> </w:t>
+      </w:r>
+      <w:r>
+        <w:rPr>
+          <w:rFonts w:ascii="Arial" w:hAnsi="Arial" w:cs="Arial"/>
+          <w:sz w:val="24"/>
+          <w:szCs w:val="24"/>
+        </w:rPr>
+        <w:t>possui propriedades, a propriedade “</w:t>
+      </w:r>
+      <w:proofErr w:type="spellStart"/>
+      <w:r>
+        <w:rPr>
+          <w:rFonts w:ascii="Arial" w:hAnsi="Arial" w:cs="Arial"/>
+          <w:sz w:val="24"/>
+          <w:szCs w:val="24"/>
+        </w:rPr>
+        <w:t>name</w:t>
+      </w:r>
+      <w:proofErr w:type="spellEnd"/>
+      <w:r>
+        <w:rPr>
+          <w:rFonts w:ascii="Arial" w:hAnsi="Arial" w:cs="Arial"/>
+          <w:sz w:val="24"/>
+          <w:szCs w:val="24"/>
+        </w:rPr>
+        <w:t>” define o nome da coluna mapeada, como no exemplo acima</w:t>
+      </w:r>
+      <w:r>
+        <w:rPr>
+          <w:rFonts w:ascii="Arial" w:hAnsi="Arial" w:cs="Arial"/>
+          <w:sz w:val="24"/>
+          <w:szCs w:val="24"/>
+        </w:rPr>
+        <w:t>,</w:t>
+      </w:r>
+      <w:r>
+        <w:rPr>
+          <w:rFonts w:ascii="Arial" w:hAnsi="Arial" w:cs="Arial"/>
+          <w:sz w:val="24"/>
+          <w:szCs w:val="24"/>
+        </w:rPr>
+        <w:t xml:space="preserve"> a</w:t>
+      </w:r>
+      <w:r>
+        <w:rPr>
+          <w:rFonts w:ascii="Arial" w:hAnsi="Arial" w:cs="Arial"/>
+          <w:sz w:val="24"/>
+          <w:szCs w:val="24"/>
+        </w:rPr>
+        <w:t>s</w:t>
+      </w:r>
+      <w:r>
+        <w:rPr>
+          <w:rFonts w:ascii="Arial" w:hAnsi="Arial" w:cs="Arial"/>
+          <w:sz w:val="24"/>
+          <w:szCs w:val="24"/>
+        </w:rPr>
+        <w:t xml:space="preserve"> propriedades </w:t>
+      </w:r>
+      <w:r>
+        <w:rPr>
+          <w:rFonts w:ascii="Arial" w:hAnsi="Arial" w:cs="Arial"/>
+          <w:sz w:val="24"/>
+          <w:szCs w:val="24"/>
+        </w:rPr>
+        <w:t xml:space="preserve">da classe “Pessoa” </w:t>
+      </w:r>
+      <w:r>
+        <w:rPr>
+          <w:rFonts w:ascii="Arial" w:hAnsi="Arial" w:cs="Arial"/>
+          <w:sz w:val="24"/>
+          <w:szCs w:val="24"/>
+        </w:rPr>
+        <w:t xml:space="preserve">representam </w:t>
+      </w:r>
+      <w:r>
+        <w:rPr>
+          <w:rFonts w:ascii="Arial" w:hAnsi="Arial" w:cs="Arial"/>
+          <w:sz w:val="24"/>
+          <w:szCs w:val="24"/>
+        </w:rPr>
+        <w:t xml:space="preserve">as </w:t>
+      </w:r>
+      <w:r>
+        <w:rPr>
+          <w:rFonts w:ascii="Arial" w:hAnsi="Arial" w:cs="Arial"/>
+          <w:sz w:val="24"/>
+          <w:szCs w:val="24"/>
+        </w:rPr>
+        <w:t xml:space="preserve">colunas </w:t>
+      </w:r>
+      <w:r>
+        <w:rPr>
+          <w:rFonts w:ascii="Arial" w:hAnsi="Arial" w:cs="Arial"/>
+          <w:sz w:val="24"/>
+          <w:szCs w:val="24"/>
+        </w:rPr>
+        <w:t xml:space="preserve">da tabela “pessoa” </w:t>
+      </w:r>
+      <w:r>
+        <w:rPr>
+          <w:rFonts w:ascii="Arial" w:hAnsi="Arial" w:cs="Arial"/>
+          <w:sz w:val="24"/>
+          <w:szCs w:val="24"/>
+        </w:rPr>
+        <w:t>com</w:t>
+      </w:r>
+      <w:r>
+        <w:rPr>
+          <w:rFonts w:ascii="Arial" w:hAnsi="Arial" w:cs="Arial"/>
+          <w:sz w:val="24"/>
+          <w:szCs w:val="24"/>
+        </w:rPr>
+        <w:t xml:space="preserve"> os nomes “</w:t>
+      </w:r>
+      <w:proofErr w:type="spellStart"/>
+      <w:r>
+        <w:rPr>
+          <w:rFonts w:ascii="Arial" w:hAnsi="Arial" w:cs="Arial"/>
+          <w:sz w:val="24"/>
+          <w:szCs w:val="24"/>
+        </w:rPr>
+        <w:t>pessoa_id</w:t>
+      </w:r>
+      <w:proofErr w:type="spellEnd"/>
+      <w:r>
+        <w:rPr>
+          <w:rFonts w:ascii="Arial" w:hAnsi="Arial" w:cs="Arial"/>
+          <w:sz w:val="24"/>
+          <w:szCs w:val="24"/>
+        </w:rPr>
+        <w:t>”, “nome”, “</w:t>
+      </w:r>
+      <w:proofErr w:type="spellStart"/>
+      <w:r>
+        <w:rPr>
+          <w:rFonts w:ascii="Arial" w:hAnsi="Arial" w:cs="Arial"/>
+          <w:sz w:val="24"/>
+          <w:szCs w:val="24"/>
+        </w:rPr>
+        <w:t>data_nasc</w:t>
+      </w:r>
+      <w:proofErr w:type="spellEnd"/>
+      <w:r>
+        <w:rPr>
+          <w:rFonts w:ascii="Arial" w:hAnsi="Arial" w:cs="Arial"/>
+          <w:sz w:val="24"/>
+          <w:szCs w:val="24"/>
+        </w:rPr>
+        <w:t>”</w:t>
+      </w:r>
+      <w:r>
+        <w:rPr>
+          <w:rFonts w:ascii="Arial" w:hAnsi="Arial" w:cs="Arial"/>
+          <w:sz w:val="24"/>
+          <w:szCs w:val="24"/>
+        </w:rPr>
+        <w:t>.</w:t>
+      </w:r>
+    </w:p>
+    <w:p>
+      <w:pPr>
+        <w:spacing w:after="120" w:line="360" w:lineRule="auto"/>
+        <w:ind w:firstLine="709"/>
+        <w:jc w:val="both"/>
+        <w:rPr>
+          <w:rFonts w:ascii="Arial" w:hAnsi="Arial" w:cs="Arial"/>
+          <w:sz w:val="24"/>
+          <w:szCs w:val="24"/>
+        </w:rPr>
+      </w:pPr>
+      <w:r>
+        <w:rPr>
+          <w:rFonts w:ascii="Arial" w:hAnsi="Arial" w:cs="Arial"/>
+          <w:sz w:val="24"/>
+          <w:szCs w:val="24"/>
+        </w:rPr>
+        <w:t>A propriedade “</w:t>
+      </w:r>
+      <w:proofErr w:type="spellStart"/>
+      <w:r>
+        <w:rPr>
+          <w:rFonts w:ascii="Arial" w:hAnsi="Arial" w:cs="Arial"/>
+          <w:sz w:val="24"/>
+          <w:szCs w:val="24"/>
+        </w:rPr>
+        <w:t>type</w:t>
+      </w:r>
+      <w:proofErr w:type="spellEnd"/>
+      <w:r>
+        <w:rPr>
+          <w:rFonts w:ascii="Arial" w:hAnsi="Arial" w:cs="Arial"/>
+          <w:sz w:val="24"/>
+          <w:szCs w:val="24"/>
+        </w:rPr>
+        <w:t>” define os</w:t>
+      </w:r>
+      <w:r>
+        <w:rPr>
+          <w:rFonts w:ascii="Arial" w:hAnsi="Arial" w:cs="Arial"/>
+          <w:sz w:val="24"/>
+          <w:szCs w:val="24"/>
+        </w:rPr>
+        <w:t xml:space="preserve"> tipos </w:t>
+      </w:r>
+      <w:r>
+        <w:rPr>
+          <w:rFonts w:ascii="Arial" w:hAnsi="Arial" w:cs="Arial"/>
+          <w:sz w:val="24"/>
+          <w:szCs w:val="24"/>
+        </w:rPr>
+        <w:t xml:space="preserve">dos dados a serem mapeados, como no exemplo acima, as colunas mapeadas acima são respectivamente os tipos </w:t>
+      </w:r>
+      <w:r>
+        <w:rPr>
+          <w:rFonts w:ascii="Arial" w:hAnsi="Arial" w:cs="Arial"/>
+          <w:sz w:val="24"/>
+          <w:szCs w:val="24"/>
+        </w:rPr>
+        <w:t>“</w:t>
+      </w:r>
+      <w:proofErr w:type="spellStart"/>
+      <w:r>
+        <w:rPr>
+          <w:rFonts w:ascii="Arial" w:hAnsi="Arial" w:cs="Arial"/>
+          <w:sz w:val="24"/>
+          <w:szCs w:val="24"/>
+        </w:rPr>
+        <w:t>int</w:t>
+      </w:r>
+      <w:proofErr w:type="spellEnd"/>
+      <w:r>
+        <w:rPr>
+          <w:rFonts w:ascii="Arial" w:hAnsi="Arial" w:cs="Arial"/>
+          <w:sz w:val="24"/>
+          <w:szCs w:val="24"/>
+        </w:rPr>
+        <w:t>”, “</w:t>
+      </w:r>
+      <w:proofErr w:type="spellStart"/>
+      <w:r>
+        <w:rPr>
+          <w:rFonts w:ascii="Arial" w:hAnsi="Arial" w:cs="Arial"/>
+          <w:sz w:val="24"/>
+          <w:szCs w:val="24"/>
+        </w:rPr>
+        <w:t>string</w:t>
+      </w:r>
+      <w:proofErr w:type="spellEnd"/>
+      <w:r>
+        <w:rPr>
+          <w:rFonts w:ascii="Arial" w:hAnsi="Arial" w:cs="Arial"/>
+          <w:sz w:val="24"/>
+          <w:szCs w:val="24"/>
+        </w:rPr>
+        <w:t>” e “date”</w:t>
+      </w:r>
+      <w:r>
+        <w:rPr>
+          <w:rFonts w:ascii="Arial" w:hAnsi="Arial" w:cs="Arial"/>
+          <w:sz w:val="24"/>
+          <w:szCs w:val="24"/>
+        </w:rPr>
+        <w:t>.</w:t>
+      </w:r>
+    </w:p>
+    <w:p>
+      <w:pPr>
+        <w:spacing w:after="120" w:line="360" w:lineRule="auto"/>
+        <w:ind w:firstLine="709"/>
+        <w:jc w:val="both"/>
+        <w:rPr>
+          <w:rFonts w:ascii="Arial" w:hAnsi="Arial" w:cs="Arial"/>
+          <w:sz w:val="24"/>
+          <w:szCs w:val="24"/>
+        </w:rPr>
+      </w:pPr>
+      <w:r>
+        <w:rPr>
+          <w:rFonts w:ascii="Arial" w:hAnsi="Arial" w:cs="Arial"/>
+          <w:sz w:val="24"/>
+          <w:szCs w:val="24"/>
+        </w:rPr>
+        <w:t>A propriedade “</w:t>
+      </w:r>
+      <w:proofErr w:type="spellStart"/>
+      <w:r>
+        <w:rPr>
+          <w:rFonts w:ascii="Arial" w:hAnsi="Arial" w:cs="Arial"/>
+          <w:sz w:val="24"/>
+          <w:szCs w:val="24"/>
+        </w:rPr>
+        <w:t>length</w:t>
+      </w:r>
+      <w:proofErr w:type="spellEnd"/>
+      <w:r>
+        <w:rPr>
+          <w:rFonts w:ascii="Arial" w:hAnsi="Arial" w:cs="Arial"/>
+          <w:sz w:val="24"/>
+          <w:szCs w:val="24"/>
+        </w:rPr>
+        <w:t>” define o tamanho do campo do tipo “</w:t>
+      </w:r>
+      <w:proofErr w:type="spellStart"/>
+      <w:r>
+        <w:rPr>
+          <w:rFonts w:ascii="Arial" w:hAnsi="Arial" w:cs="Arial"/>
+          <w:sz w:val="24"/>
+          <w:szCs w:val="24"/>
+        </w:rPr>
+        <w:t>string</w:t>
+      </w:r>
+      <w:proofErr w:type="spellEnd"/>
+      <w:r>
+        <w:rPr>
+          <w:rFonts w:ascii="Arial" w:hAnsi="Arial" w:cs="Arial"/>
+          <w:sz w:val="24"/>
+          <w:szCs w:val="24"/>
+        </w:rPr>
+        <w:t>”,</w:t>
+      </w:r>
+      <w:r>
+        <w:rPr>
+          <w:rFonts w:ascii="Arial" w:hAnsi="Arial" w:cs="Arial"/>
+          <w:sz w:val="24"/>
+          <w:szCs w:val="24"/>
+        </w:rPr>
+        <w:t xml:space="preserve"> </w:t>
+      </w:r>
+      <w:r>
+        <w:rPr>
+          <w:rFonts w:ascii="Arial" w:hAnsi="Arial" w:cs="Arial"/>
+          <w:sz w:val="24"/>
+          <w:szCs w:val="24"/>
+        </w:rPr>
+        <w:t>n</w:t>
+      </w:r>
+      <w:r>
+        <w:rPr>
+          <w:rFonts w:ascii="Arial" w:hAnsi="Arial" w:cs="Arial"/>
+          <w:sz w:val="24"/>
+          <w:szCs w:val="24"/>
+        </w:rPr>
+        <w:t>o caso da propriedade “$nome”</w:t>
+      </w:r>
+      <w:r>
+        <w:rPr>
+          <w:rFonts w:ascii="Arial" w:hAnsi="Arial" w:cs="Arial"/>
+          <w:sz w:val="24"/>
+          <w:szCs w:val="24"/>
+        </w:rPr>
+        <w:t xml:space="preserve"> mostrada no exemplo acima</w:t>
+      </w:r>
+      <w:r>
+        <w:rPr>
+          <w:rFonts w:ascii="Arial" w:hAnsi="Arial" w:cs="Arial"/>
+          <w:sz w:val="24"/>
+          <w:szCs w:val="24"/>
+        </w:rPr>
+        <w:t>, a propriedade “</w:t>
+      </w:r>
+      <w:proofErr w:type="spellStart"/>
+      <w:r>
+        <w:rPr>
+          <w:rFonts w:ascii="Arial" w:hAnsi="Arial" w:cs="Arial"/>
+          <w:sz w:val="24"/>
+          <w:szCs w:val="24"/>
+        </w:rPr>
+        <w:t>length</w:t>
+      </w:r>
+      <w:proofErr w:type="spellEnd"/>
+      <w:r>
+        <w:rPr>
+          <w:rFonts w:ascii="Arial" w:hAnsi="Arial" w:cs="Arial"/>
+          <w:sz w:val="24"/>
+          <w:szCs w:val="24"/>
+        </w:rPr>
+        <w:t xml:space="preserve">” </w:t>
+      </w:r>
+      <w:r>
+        <w:rPr>
+          <w:rFonts w:ascii="Arial" w:hAnsi="Arial" w:cs="Arial"/>
+          <w:sz w:val="24"/>
+          <w:szCs w:val="24"/>
+        </w:rPr>
+        <w:t xml:space="preserve">define que o tamanho do campo </w:t>
+      </w:r>
+      <w:r>
+        <w:rPr>
+          <w:rFonts w:ascii="Arial" w:hAnsi="Arial" w:cs="Arial"/>
+          <w:sz w:val="24"/>
+          <w:szCs w:val="24"/>
+        </w:rPr>
+        <w:t>é igual à 50</w:t>
+      </w:r>
+      <w:r>
+        <w:rPr>
+          <w:rFonts w:ascii="Arial" w:hAnsi="Arial" w:cs="Arial"/>
+          <w:sz w:val="24"/>
+          <w:szCs w:val="24"/>
+        </w:rPr>
+        <w:t xml:space="preserve">. </w:t>
+      </w:r>
+      <w:r>
+        <w:rPr>
+          <w:rFonts w:ascii="Arial" w:hAnsi="Arial" w:cs="Arial"/>
+          <w:sz w:val="24"/>
+          <w:szCs w:val="24"/>
+        </w:rPr>
+        <w:t xml:space="preserve">Essa informação </w:t>
+      </w:r>
+      <w:r>
+        <w:rPr>
+          <w:rFonts w:ascii="Arial" w:hAnsi="Arial" w:cs="Arial"/>
+          <w:sz w:val="24"/>
+          <w:szCs w:val="24"/>
+        </w:rPr>
+        <w:t>auxilia</w:t>
+      </w:r>
+      <w:r>
+        <w:rPr>
+          <w:rFonts w:ascii="Arial" w:hAnsi="Arial" w:cs="Arial"/>
+          <w:sz w:val="24"/>
+          <w:szCs w:val="24"/>
+        </w:rPr>
+        <w:t xml:space="preserve"> o ORM a criar a tabela</w:t>
+      </w:r>
+      <w:r>
+        <w:rPr>
+          <w:rFonts w:ascii="Arial" w:hAnsi="Arial" w:cs="Arial"/>
+          <w:sz w:val="24"/>
+          <w:szCs w:val="24"/>
+        </w:rPr>
+        <w:t>,</w:t>
+      </w:r>
+      <w:r>
+        <w:rPr>
+          <w:rFonts w:ascii="Arial" w:hAnsi="Arial" w:cs="Arial"/>
+          <w:sz w:val="24"/>
+          <w:szCs w:val="24"/>
+        </w:rPr>
+        <w:t xml:space="preserve"> caso </w:t>
+      </w:r>
+      <w:r>
+        <w:rPr>
+          <w:rFonts w:ascii="Arial" w:hAnsi="Arial" w:cs="Arial"/>
+          <w:sz w:val="24"/>
+          <w:szCs w:val="24"/>
+        </w:rPr>
+        <w:t>esse comportamento seja definido</w:t>
+      </w:r>
+      <w:r>
+        <w:rPr>
+          <w:rFonts w:ascii="Arial" w:hAnsi="Arial" w:cs="Arial"/>
+          <w:sz w:val="24"/>
+          <w:szCs w:val="24"/>
+        </w:rPr>
+        <w:t>. Esse assunto será abordado mais à frente.</w:t>
+      </w:r>
+    </w:p>
+    <w:p>
+      <w:pPr>
+        <w:spacing w:after="120" w:line="360" w:lineRule="auto"/>
+        <w:ind w:firstLine="709"/>
+        <w:jc w:val="both"/>
+        <w:rPr>
+          <w:rFonts w:ascii="Arial" w:hAnsi="Arial" w:cs="Arial"/>
+          <w:sz w:val="24"/>
+          <w:szCs w:val="24"/>
+        </w:rPr>
+      </w:pPr>
+      <w:r>
+        <w:rPr>
+          <w:rFonts w:ascii="Arial" w:hAnsi="Arial" w:cs="Arial"/>
+          <w:sz w:val="24"/>
+          <w:szCs w:val="24"/>
+        </w:rPr>
+        <w:t>Além d</w:t>
+      </w:r>
+      <w:r>
+        <w:rPr>
+          <w:rFonts w:ascii="Arial" w:hAnsi="Arial" w:cs="Arial"/>
+          <w:sz w:val="24"/>
+          <w:szCs w:val="24"/>
+        </w:rPr>
+        <w:t xml:space="preserve">as </w:t>
+      </w:r>
+      <w:r>
+        <w:rPr>
+          <w:rFonts w:ascii="Arial" w:hAnsi="Arial" w:cs="Arial"/>
+          <w:sz w:val="24"/>
+          <w:szCs w:val="24"/>
+        </w:rPr>
+        <w:t xml:space="preserve">propriedades </w:t>
+      </w:r>
+      <w:r>
+        <w:rPr>
+          <w:rFonts w:ascii="Arial" w:hAnsi="Arial" w:cs="Arial"/>
+          <w:sz w:val="24"/>
+          <w:szCs w:val="24"/>
+        </w:rPr>
+        <w:t>citadas</w:t>
+      </w:r>
+      <w:r>
+        <w:rPr>
+          <w:rFonts w:ascii="Arial" w:hAnsi="Arial" w:cs="Arial"/>
+          <w:sz w:val="24"/>
+          <w:szCs w:val="24"/>
+        </w:rPr>
+        <w:t xml:space="preserve"> acima, </w:t>
+      </w:r>
+      <w:r>
+        <w:rPr>
+          <w:rFonts w:ascii="Arial" w:hAnsi="Arial" w:cs="Arial"/>
+          <w:sz w:val="24"/>
+          <w:szCs w:val="24"/>
+        </w:rPr>
+        <w:t xml:space="preserve">também </w:t>
+      </w:r>
+      <w:r>
+        <w:rPr>
+          <w:rFonts w:ascii="Arial" w:hAnsi="Arial" w:cs="Arial"/>
+          <w:sz w:val="24"/>
+          <w:szCs w:val="24"/>
+        </w:rPr>
+        <w:t>existem as propriedades “</w:t>
+      </w:r>
+      <w:proofErr w:type="spellStart"/>
+      <w:r>
+        <w:rPr>
+          <w:rFonts w:ascii="Arial" w:hAnsi="Arial" w:cs="Arial"/>
+          <w:sz w:val="24"/>
+          <w:szCs w:val="24"/>
+        </w:rPr>
+        <w:t>scale</w:t>
+      </w:r>
+      <w:proofErr w:type="spellEnd"/>
+      <w:r>
+        <w:rPr>
+          <w:rFonts w:ascii="Arial" w:hAnsi="Arial" w:cs="Arial"/>
+          <w:sz w:val="24"/>
+          <w:szCs w:val="24"/>
+        </w:rPr>
+        <w:t>”, “</w:t>
+      </w:r>
+      <w:proofErr w:type="spellStart"/>
+      <w:r>
+        <w:rPr>
+          <w:rFonts w:ascii="Arial" w:hAnsi="Arial" w:cs="Arial"/>
+          <w:sz w:val="24"/>
+          <w:szCs w:val="24"/>
+        </w:rPr>
+        <w:t>precision</w:t>
+      </w:r>
+      <w:proofErr w:type="spellEnd"/>
+      <w:r>
+        <w:rPr>
+          <w:rFonts w:ascii="Arial" w:hAnsi="Arial" w:cs="Arial"/>
+          <w:sz w:val="24"/>
+          <w:szCs w:val="24"/>
+        </w:rPr>
+        <w:t>”</w:t>
+      </w:r>
+      <w:r>
+        <w:rPr>
+          <w:rFonts w:ascii="Arial" w:hAnsi="Arial" w:cs="Arial"/>
+          <w:sz w:val="24"/>
+          <w:szCs w:val="24"/>
+        </w:rPr>
+        <w:t>, “</w:t>
+      </w:r>
+      <w:proofErr w:type="spellStart"/>
+      <w:r>
+        <w:rPr>
+          <w:rFonts w:ascii="Arial" w:hAnsi="Arial" w:cs="Arial"/>
+          <w:sz w:val="24"/>
+          <w:szCs w:val="24"/>
+        </w:rPr>
+        <w:t>unique</w:t>
+      </w:r>
+      <w:proofErr w:type="spellEnd"/>
+      <w:r>
+        <w:rPr>
+          <w:rFonts w:ascii="Arial" w:hAnsi="Arial" w:cs="Arial"/>
+          <w:sz w:val="24"/>
+          <w:szCs w:val="24"/>
+        </w:rPr>
+        <w:t>”, “</w:t>
+      </w:r>
+      <w:proofErr w:type="spellStart"/>
+      <w:r>
+        <w:rPr>
+          <w:rFonts w:ascii="Arial" w:hAnsi="Arial" w:cs="Arial"/>
+          <w:sz w:val="24"/>
+          <w:szCs w:val="24"/>
+        </w:rPr>
+        <w:t>nullable</w:t>
+      </w:r>
+      <w:proofErr w:type="spellEnd"/>
+      <w:r>
+        <w:rPr>
+          <w:rFonts w:ascii="Arial" w:hAnsi="Arial" w:cs="Arial"/>
+          <w:sz w:val="24"/>
+          <w:szCs w:val="24"/>
+        </w:rPr>
+        <w:t>”</w:t>
+      </w:r>
+      <w:r>
+        <w:rPr>
+          <w:rFonts w:ascii="Arial" w:hAnsi="Arial" w:cs="Arial"/>
+          <w:sz w:val="24"/>
+          <w:szCs w:val="24"/>
+        </w:rPr>
+        <w:t>. Essas propriedades auxiliam o ORM na tarefa de criar a tabela. A</w:t>
+      </w:r>
+      <w:r>
+        <w:rPr>
+          <w:rFonts w:ascii="Arial" w:hAnsi="Arial" w:cs="Arial"/>
+          <w:sz w:val="24"/>
+          <w:szCs w:val="24"/>
+        </w:rPr>
+        <w:t>s</w:t>
+      </w:r>
+      <w:r>
+        <w:rPr>
+          <w:rFonts w:ascii="Arial" w:hAnsi="Arial" w:cs="Arial"/>
+          <w:sz w:val="24"/>
+          <w:szCs w:val="24"/>
+        </w:rPr>
+        <w:t xml:space="preserve"> propriedade</w:t>
+      </w:r>
+      <w:r>
+        <w:rPr>
+          <w:rFonts w:ascii="Arial" w:hAnsi="Arial" w:cs="Arial"/>
+          <w:sz w:val="24"/>
+          <w:szCs w:val="24"/>
+        </w:rPr>
+        <w:t>s</w:t>
+      </w:r>
+      <w:r>
+        <w:rPr>
+          <w:rFonts w:ascii="Arial" w:hAnsi="Arial" w:cs="Arial"/>
+          <w:sz w:val="24"/>
+          <w:szCs w:val="24"/>
+        </w:rPr>
+        <w:t xml:space="preserve"> “</w:t>
+      </w:r>
+      <w:proofErr w:type="spellStart"/>
+      <w:r>
+        <w:rPr>
+          <w:rFonts w:ascii="Arial" w:hAnsi="Arial" w:cs="Arial"/>
+          <w:sz w:val="24"/>
+          <w:szCs w:val="24"/>
+        </w:rPr>
+        <w:t>scale</w:t>
+      </w:r>
+      <w:proofErr w:type="spellEnd"/>
+      <w:r>
+        <w:rPr>
+          <w:rFonts w:ascii="Arial" w:hAnsi="Arial" w:cs="Arial"/>
+          <w:sz w:val="24"/>
+          <w:szCs w:val="24"/>
+        </w:rPr>
+        <w:t>”</w:t>
+      </w:r>
+      <w:r>
+        <w:rPr>
+          <w:rFonts w:ascii="Arial" w:hAnsi="Arial" w:cs="Arial"/>
+          <w:sz w:val="24"/>
+          <w:szCs w:val="24"/>
+        </w:rPr>
+        <w:t xml:space="preserve"> e “</w:t>
+      </w:r>
+      <w:proofErr w:type="spellStart"/>
+      <w:r>
+        <w:rPr>
+          <w:rFonts w:ascii="Arial" w:hAnsi="Arial" w:cs="Arial"/>
+          <w:sz w:val="24"/>
+          <w:szCs w:val="24"/>
+        </w:rPr>
+        <w:t>precision</w:t>
+      </w:r>
+      <w:proofErr w:type="spellEnd"/>
+      <w:r>
+        <w:rPr>
+          <w:rFonts w:ascii="Arial" w:hAnsi="Arial" w:cs="Arial"/>
+          <w:sz w:val="24"/>
+          <w:szCs w:val="24"/>
+        </w:rPr>
+        <w:t>”</w:t>
+      </w:r>
+      <w:r>
+        <w:rPr>
+          <w:rFonts w:ascii="Arial" w:hAnsi="Arial" w:cs="Arial"/>
+          <w:sz w:val="24"/>
+          <w:szCs w:val="24"/>
+        </w:rPr>
+        <w:t xml:space="preserve"> </w:t>
+      </w:r>
+      <w:r>
+        <w:rPr>
+          <w:rFonts w:ascii="Arial" w:hAnsi="Arial" w:cs="Arial"/>
+          <w:sz w:val="24"/>
+          <w:szCs w:val="24"/>
+        </w:rPr>
+        <w:t>definem o tamanho e a precisão de uma coluna do tipo número real. A propriedade “</w:t>
+      </w:r>
+      <w:proofErr w:type="spellStart"/>
+      <w:r>
+        <w:rPr>
+          <w:rFonts w:ascii="Arial" w:hAnsi="Arial" w:cs="Arial"/>
+          <w:sz w:val="24"/>
+          <w:szCs w:val="24"/>
+        </w:rPr>
+        <w:t>unique</w:t>
+      </w:r>
+      <w:proofErr w:type="spellEnd"/>
+      <w:r>
+        <w:rPr>
+          <w:rFonts w:ascii="Arial" w:hAnsi="Arial" w:cs="Arial"/>
+          <w:sz w:val="24"/>
+          <w:szCs w:val="24"/>
+        </w:rPr>
+        <w:t>” define que a coluna deve ser indexada como única na tabela, ou seja, não deve possuir valores que repitam na tabela. E por fim, a propriedade “</w:t>
+      </w:r>
+      <w:proofErr w:type="spellStart"/>
+      <w:r>
+        <w:rPr>
+          <w:rFonts w:ascii="Arial" w:hAnsi="Arial" w:cs="Arial"/>
+          <w:sz w:val="24"/>
+          <w:szCs w:val="24"/>
+        </w:rPr>
+        <w:t>nullable</w:t>
+      </w:r>
+      <w:proofErr w:type="spellEnd"/>
+      <w:r>
+        <w:rPr>
+          <w:rFonts w:ascii="Arial" w:hAnsi="Arial" w:cs="Arial"/>
+          <w:sz w:val="24"/>
+          <w:szCs w:val="24"/>
+        </w:rPr>
+        <w:t>” define que a coluna não deve aceitar valores nulos.</w:t>
+      </w:r>
+    </w:p>
+    <w:p>
+      <w:pPr>
+        <w:spacing w:after="120" w:line="360" w:lineRule="auto"/>
+        <w:ind w:firstLine="709"/>
+        <w:jc w:val="both"/>
+        <w:rPr>
+          <w:rFonts w:ascii="Arial" w:hAnsi="Arial" w:cs="Arial"/>
+          <w:sz w:val="24"/>
+          <w:szCs w:val="24"/>
+        </w:rPr>
+      </w:pPr>
+      <w:r>
+        <w:rPr>
+          <w:rFonts w:ascii="Arial" w:hAnsi="Arial" w:cs="Arial"/>
+          <w:sz w:val="24"/>
+          <w:szCs w:val="24"/>
+        </w:rPr>
+        <w:t xml:space="preserve">Além dos tipos citados no exemplo acima, outros tipos podem ser utilizados, esses tipos são definidos no Driver utilizado para a conexão. Esse assunto será abordado mais a fundo na seção de </w:t>
+      </w:r>
+      <w:r>
+        <w:rPr>
+          <w:rFonts w:ascii="Arial" w:hAnsi="Arial" w:cs="Arial"/>
+          <w:i/>
+          <w:sz w:val="24"/>
+          <w:szCs w:val="24"/>
+        </w:rPr>
+        <w:t>Drivers</w:t>
+      </w:r>
+      <w:r>
+        <w:rPr>
+          <w:rFonts w:ascii="Arial" w:hAnsi="Arial" w:cs="Arial"/>
+          <w:sz w:val="24"/>
+          <w:szCs w:val="24"/>
+        </w:rPr>
+        <w:t>.</w:t>
       </w:r>
       <w:bookmarkStart w:id="2" w:name="_GoBack"/>
       <w:bookmarkEnd w:id="2"/>
-      <w:r>
-        <w:rPr>
-          <w:rFonts w:ascii="Arial" w:hAnsi="Arial" w:cs="Arial"/>
-          <w:sz w:val="24"/>
-          <w:szCs w:val="24"/>
-        </w:rPr>
-        <w:t>.</w:t>
+    </w:p>
+    <w:p>
+      <w:pPr>
+        <w:pStyle w:val="Ttulo3"/>
+        <w:spacing w:before="120" w:after="120" w:line="360" w:lineRule="auto"/>
+        <w:jc w:val="both"/>
+        <w:rPr>
+          <w:rFonts w:ascii="Arial" w:hAnsi="Arial" w:cs="Arial"/>
+          <w:b/>
+          <w:color w:val="auto"/>
+        </w:rPr>
+      </w:pPr>
+      <w:r>
+        <w:rPr>
+          <w:rFonts w:ascii="Arial" w:hAnsi="Arial" w:cs="Arial"/>
+          <w:b/>
+          <w:color w:val="auto"/>
+        </w:rPr>
+        <w:t xml:space="preserve">Mapeamento </w:t>
+      </w:r>
+      <w:r>
+        <w:rPr>
+          <w:rFonts w:ascii="Arial" w:hAnsi="Arial" w:cs="Arial"/>
+          <w:b/>
+          <w:color w:val="auto"/>
+        </w:rPr>
+        <w:t>um Relacionamento</w:t>
+      </w:r>
+    </w:p>
+    <w:p>
+      <w:pPr>
+        <w:spacing w:after="120" w:line="360" w:lineRule="auto"/>
+        <w:ind w:firstLine="709"/>
+        <w:jc w:val="both"/>
+        <w:rPr>
+          <w:rFonts w:ascii="Arial" w:hAnsi="Arial" w:cs="Arial"/>
+          <w:sz w:val="24"/>
+        </w:rPr>
+      </w:pPr>
+      <w:r>
+        <w:rPr>
+          <w:rFonts w:ascii="Arial" w:hAnsi="Arial" w:cs="Arial"/>
+          <w:sz w:val="24"/>
+          <w:szCs w:val="24"/>
+        </w:rPr>
+        <w:t xml:space="preserve">Na linha 10, a </w:t>
+      </w:r>
+      <w:proofErr w:type="spellStart"/>
+      <w:r>
+        <w:rPr>
+          <w:rFonts w:ascii="Arial" w:hAnsi="Arial" w:cs="Arial"/>
+          <w:i/>
+          <w:sz w:val="24"/>
+          <w:szCs w:val="24"/>
+        </w:rPr>
+        <w:t>annotation</w:t>
+      </w:r>
+      <w:proofErr w:type="spellEnd"/>
+      <w:r>
+        <w:rPr>
+          <w:rFonts w:ascii="Arial" w:hAnsi="Arial" w:cs="Arial"/>
+          <w:sz w:val="24"/>
+          <w:szCs w:val="24"/>
+        </w:rPr>
+        <w:t xml:space="preserve"> “@ORM/</w:t>
+      </w:r>
+      <w:proofErr w:type="spellStart"/>
+      <w:r>
+        <w:rPr>
+          <w:rFonts w:ascii="Arial" w:hAnsi="Arial" w:cs="Arial"/>
+          <w:sz w:val="24"/>
+          <w:szCs w:val="24"/>
+        </w:rPr>
+        <w:t>Generated</w:t>
+      </w:r>
+      <w:proofErr w:type="spellEnd"/>
+      <w:r>
+        <w:rPr>
+          <w:rFonts w:ascii="Arial" w:hAnsi="Arial" w:cs="Arial"/>
+          <w:sz w:val="24"/>
+          <w:szCs w:val="24"/>
+        </w:rPr>
+        <w:t xml:space="preserve">” informa que a propriedade “$id” é um valor de geração automática e sequencial. O ORM deverá resolver o valor desse campo de acordo com o </w:t>
+      </w:r>
+      <w:r>
+        <w:rPr>
+          <w:rFonts w:ascii="Arial" w:hAnsi="Arial" w:cs="Arial"/>
+          <w:i/>
+          <w:sz w:val="24"/>
+          <w:szCs w:val="24"/>
+        </w:rPr>
+        <w:t>Driver</w:t>
+      </w:r>
+      <w:r>
+        <w:rPr>
+          <w:rFonts w:ascii="Arial" w:hAnsi="Arial" w:cs="Arial"/>
+          <w:sz w:val="24"/>
+          <w:szCs w:val="24"/>
+        </w:rPr>
+        <w:t xml:space="preserve"> utilizado para a conexão com banco de dados utilizado. Os </w:t>
+      </w:r>
+      <w:r>
+        <w:rPr>
+          <w:rFonts w:ascii="Arial" w:hAnsi="Arial" w:cs="Arial"/>
+          <w:i/>
+          <w:sz w:val="24"/>
+          <w:szCs w:val="24"/>
+        </w:rPr>
+        <w:t>Drivers</w:t>
+      </w:r>
+      <w:r>
+        <w:rPr>
+          <w:rFonts w:ascii="Arial" w:hAnsi="Arial" w:cs="Arial"/>
+          <w:sz w:val="24"/>
+          <w:szCs w:val="24"/>
+        </w:rPr>
+        <w:t xml:space="preserve"> serão abordados mais profundamente futuramente.</w:t>
+      </w:r>
+    </w:p>
+    <w:p>
+      <w:pPr>
+        <w:pStyle w:val="Ttulo4"/>
+        <w:spacing w:before="120" w:after="120" w:line="360" w:lineRule="auto"/>
+        <w:rPr>
+          <w:rFonts w:ascii="Arial" w:hAnsi="Arial" w:cs="Arial"/>
+          <w:b/>
+          <w:i w:val="0"/>
+          <w:color w:val="auto"/>
+          <w:sz w:val="24"/>
+          <w:szCs w:val="20"/>
+        </w:rPr>
+      </w:pPr>
+      <w:r>
+        <w:rPr>
+          <w:rFonts w:ascii="Arial" w:hAnsi="Arial" w:cs="Arial"/>
+          <w:b/>
+          <w:i w:val="0"/>
+          <w:color w:val="auto"/>
+          <w:sz w:val="24"/>
+          <w:szCs w:val="20"/>
+        </w:rPr>
+        <w:t xml:space="preserve">Um </w:t>
+      </w:r>
+      <w:proofErr w:type="gramStart"/>
+      <w:r>
+        <w:rPr>
+          <w:rFonts w:ascii="Arial" w:hAnsi="Arial" w:cs="Arial"/>
+          <w:b/>
+          <w:i w:val="0"/>
+          <w:color w:val="auto"/>
+          <w:sz w:val="24"/>
+          <w:szCs w:val="20"/>
+        </w:rPr>
+        <w:t xml:space="preserve">para </w:t>
+      </w:r>
+      <w:r>
+        <w:rPr>
+          <w:rFonts w:ascii="Arial" w:hAnsi="Arial" w:cs="Arial"/>
+          <w:b/>
+          <w:i w:val="0"/>
+          <w:color w:val="auto"/>
+          <w:sz w:val="24"/>
+          <w:szCs w:val="20"/>
+        </w:rPr>
+        <w:t>U</w:t>
+      </w:r>
+      <w:r>
+        <w:rPr>
+          <w:rFonts w:ascii="Arial" w:hAnsi="Arial" w:cs="Arial"/>
+          <w:b/>
+          <w:i w:val="0"/>
+          <w:color w:val="auto"/>
+          <w:sz w:val="24"/>
+          <w:szCs w:val="20"/>
+        </w:rPr>
+        <w:t>m</w:t>
+      </w:r>
+      <w:proofErr w:type="gramEnd"/>
+    </w:p>
+    <w:p>
+      <w:pPr>
+        <w:spacing w:after="120" w:line="360" w:lineRule="auto"/>
+        <w:ind w:firstLine="709"/>
+        <w:jc w:val="both"/>
+        <w:rPr>
+          <w:rFonts w:ascii="Arial" w:hAnsi="Arial" w:cs="Arial"/>
+          <w:sz w:val="24"/>
+        </w:rPr>
+      </w:pPr>
+      <w:r>
+        <w:rPr>
+          <w:rFonts w:ascii="Arial" w:hAnsi="Arial" w:cs="Arial"/>
+          <w:sz w:val="24"/>
+          <w:szCs w:val="24"/>
+        </w:rPr>
+        <w:t>Texto.</w:t>
+      </w:r>
+    </w:p>
+    <w:p>
+      <w:pPr>
+        <w:pStyle w:val="Ttulo4"/>
+        <w:spacing w:before="120" w:after="120" w:line="360" w:lineRule="auto"/>
+        <w:rPr>
+          <w:rFonts w:ascii="Arial" w:hAnsi="Arial" w:cs="Arial"/>
+          <w:b/>
+          <w:i w:val="0"/>
+          <w:color w:val="auto"/>
+          <w:sz w:val="24"/>
+          <w:szCs w:val="20"/>
+        </w:rPr>
+      </w:pPr>
+      <w:r>
+        <w:rPr>
+          <w:rFonts w:ascii="Arial" w:hAnsi="Arial" w:cs="Arial"/>
+          <w:b/>
+          <w:i w:val="0"/>
+          <w:color w:val="auto"/>
+          <w:sz w:val="24"/>
+          <w:szCs w:val="20"/>
+        </w:rPr>
+        <w:lastRenderedPageBreak/>
+        <w:t xml:space="preserve">Um </w:t>
+      </w:r>
+      <w:proofErr w:type="gramStart"/>
+      <w:r>
+        <w:rPr>
+          <w:rFonts w:ascii="Arial" w:hAnsi="Arial" w:cs="Arial"/>
+          <w:b/>
+          <w:i w:val="0"/>
+          <w:color w:val="auto"/>
+          <w:sz w:val="24"/>
+          <w:szCs w:val="20"/>
+        </w:rPr>
+        <w:t xml:space="preserve">para </w:t>
+      </w:r>
+      <w:r>
+        <w:rPr>
+          <w:rFonts w:ascii="Arial" w:hAnsi="Arial" w:cs="Arial"/>
+          <w:b/>
+          <w:i w:val="0"/>
+          <w:color w:val="auto"/>
+          <w:sz w:val="24"/>
+          <w:szCs w:val="20"/>
+        </w:rPr>
+        <w:t>Muitos</w:t>
+      </w:r>
+      <w:proofErr w:type="gramEnd"/>
+    </w:p>
+    <w:p>
+      <w:pPr>
+        <w:spacing w:after="120" w:line="360" w:lineRule="auto"/>
+        <w:ind w:firstLine="709"/>
+        <w:jc w:val="both"/>
+        <w:rPr>
+          <w:rFonts w:ascii="Arial" w:hAnsi="Arial" w:cs="Arial"/>
+          <w:sz w:val="24"/>
+        </w:rPr>
+      </w:pPr>
+      <w:r>
+        <w:rPr>
+          <w:rFonts w:ascii="Arial" w:hAnsi="Arial" w:cs="Arial"/>
+          <w:sz w:val="24"/>
+          <w:szCs w:val="24"/>
+        </w:rPr>
+        <w:t>Texto.</w:t>
+      </w:r>
+    </w:p>
+    <w:p>
+      <w:pPr>
+        <w:pStyle w:val="Ttulo4"/>
+        <w:spacing w:before="120" w:after="120" w:line="360" w:lineRule="auto"/>
+        <w:rPr>
+          <w:rFonts w:ascii="Arial" w:hAnsi="Arial" w:cs="Arial"/>
+          <w:b/>
+          <w:i w:val="0"/>
+          <w:color w:val="auto"/>
+          <w:sz w:val="24"/>
+          <w:szCs w:val="20"/>
+        </w:rPr>
+      </w:pPr>
+      <w:r>
+        <w:rPr>
+          <w:rFonts w:ascii="Arial" w:hAnsi="Arial" w:cs="Arial"/>
+          <w:b/>
+          <w:i w:val="0"/>
+          <w:color w:val="auto"/>
+          <w:sz w:val="24"/>
+          <w:szCs w:val="20"/>
+        </w:rPr>
+        <w:t xml:space="preserve">Muitos </w:t>
+      </w:r>
+      <w:proofErr w:type="gramStart"/>
+      <w:r>
+        <w:rPr>
+          <w:rFonts w:ascii="Arial" w:hAnsi="Arial" w:cs="Arial"/>
+          <w:b/>
+          <w:i w:val="0"/>
+          <w:color w:val="auto"/>
+          <w:sz w:val="24"/>
+          <w:szCs w:val="20"/>
+        </w:rPr>
+        <w:t>para Muitos</w:t>
+      </w:r>
+      <w:proofErr w:type="gramEnd"/>
+    </w:p>
+    <w:p>
+      <w:pPr>
+        <w:spacing w:after="120" w:line="360" w:lineRule="auto"/>
+        <w:ind w:firstLine="709"/>
+        <w:jc w:val="both"/>
+        <w:rPr>
+          <w:rFonts w:ascii="Arial" w:hAnsi="Arial" w:cs="Arial"/>
+          <w:sz w:val="24"/>
+        </w:rPr>
+      </w:pPr>
+      <w:r>
+        <w:rPr>
+          <w:rFonts w:ascii="Arial" w:hAnsi="Arial" w:cs="Arial"/>
+          <w:sz w:val="24"/>
+          <w:szCs w:val="24"/>
+        </w:rPr>
+        <w:t>Texto.</w:t>
       </w:r>
     </w:p>
     <w:p>
@@ -2514,7 +3713,6 @@
           <w:b/>
           <w:color w:val="auto"/>
         </w:rPr>
-        <w:lastRenderedPageBreak/>
         <w:t>Criação das tabelas</w:t>
       </w:r>
     </w:p>
@@ -7406,6 +8604,28 @@
       <w:szCs w:val="24"/>
     </w:rPr>
   </w:style>
+  <w:style w:type="paragraph" w:styleId="Ttulo4">
+    <w:name w:val="heading 4"/>
+    <w:basedOn w:val="Normal"/>
+    <w:next w:val="Normal"/>
+    <w:link w:val="Ttulo4Char"/>
+    <w:uiPriority w:val="9"/>
+    <w:unhideWhenUsed/>
+    <w:qFormat/>
+    <w:rsid w:val="000B66C7"/>
+    <w:pPr>
+      <w:keepNext/>
+      <w:keepLines/>
+      <w:spacing w:before="40" w:after="0"/>
+      <w:outlineLvl w:val="3"/>
+    </w:pPr>
+    <w:rPr>
+      <w:rFonts w:asciiTheme="majorHAnsi" w:eastAsiaTheme="majorEastAsia" w:hAnsiTheme="majorHAnsi" w:cstheme="majorBidi"/>
+      <w:i/>
+      <w:iCs/>
+      <w:color w:val="2F5496" w:themeColor="accent1" w:themeShade="BF"/>
+    </w:rPr>
+  </w:style>
   <w:style w:type="character" w:default="1" w:styleId="Fontepargpadro">
     <w:name w:val="Default Paragraph Font"/>
     <w:uiPriority w:val="1"/>
@@ -7806,6 +9026,19 @@
       <w:spacing w:after="100"/>
     </w:pPr>
   </w:style>
+  <w:style w:type="character" w:customStyle="1" w:styleId="Ttulo4Char">
+    <w:name w:val="Título 4 Char"/>
+    <w:basedOn w:val="Fontepargpadro"/>
+    <w:link w:val="Ttulo4"/>
+    <w:uiPriority w:val="9"/>
+    <w:rsid w:val="000B66C7"/>
+    <w:rPr>
+      <w:rFonts w:asciiTheme="majorHAnsi" w:eastAsiaTheme="majorEastAsia" w:hAnsiTheme="majorHAnsi" w:cstheme="majorBidi"/>
+      <w:i/>
+      <w:iCs/>
+      <w:color w:val="2F5496" w:themeColor="accent1" w:themeShade="BF"/>
+    </w:rPr>
+  </w:style>
 </w:styles>
 </file>
 
@@ -8129,7 +9362,7 @@
 </file>
 
 <file path=customXml/itemProps1.xml><?xml version="1.0" encoding="utf-8"?>
-<ds:datastoreItem xmlns:ds="http://schemas.openxmlformats.org/officeDocument/2006/customXml" ds:itemID="{14E47EDB-4C47-44E9-8CC7-CE1A3A35C91E}">
+<ds:datastoreItem xmlns:ds="http://schemas.openxmlformats.org/officeDocument/2006/customXml" ds:itemID="{E3E39529-7CDB-4B13-8CD2-3B4373C01F5F}">
   <ds:schemaRefs>
     <ds:schemaRef ds:uri="http://schemas.openxmlformats.org/officeDocument/2006/bibliography"/>
   </ds:schemaRefs>

</xml_diff>